<commit_message>
Completed timing on final data sheets.
</commit_message>
<xml_diff>
--- a/Documents/Final Documentation/Cell Data Sheet/AOI/AOI21X1/AOI21x1_CELL_DESCRIPTION.docx
+++ b/Documents/Final Documentation/Cell Data Sheet/AOI/AOI21X1/AOI21x1_CELL_DESCRIPTION.docx
@@ -7,16 +7,8 @@
         <w:rPr>
           <w:b/>
         </w:rPr>
-        <w:t>Cell Description</w:t>
-      </w:r>
-      <w:proofErr w:type="gramStart"/>
-      <w:r>
-        <w:rPr>
-          <w:b/>
-        </w:rPr>
-        <w:t>:</w:t>
-      </w:r>
-      <w:proofErr w:type="gramEnd"/>
+        <w:t>Cell Description:</w:t>
+      </w:r>
       <w:r>
         <w:rPr>
           <w:b/>
@@ -711,16 +703,8 @@
         <w:rPr>
           <w:b/>
         </w:rPr>
-        <w:t>Behavioral Verilog</w:t>
-      </w:r>
-      <w:proofErr w:type="gramStart"/>
-      <w:r>
-        <w:rPr>
-          <w:b/>
-        </w:rPr>
-        <w:t>:</w:t>
-      </w:r>
-      <w:proofErr w:type="gramEnd"/>
+        <w:t>Behavioral Verilog:</w:t>
+      </w:r>
       <w:r>
         <w:rPr>
           <w:b/>
@@ -744,13 +728,8 @@
       <w:pPr>
         <w:spacing w:after="0"/>
       </w:pPr>
-      <w:proofErr w:type="gramStart"/>
-      <w:r>
-        <w:t>module</w:t>
-      </w:r>
-      <w:proofErr w:type="gramEnd"/>
-      <w:r>
-        <w:t xml:space="preserve"> AOI21X1( Y, A, B, C );</w:t>
+      <w:r>
+        <w:t>module AOI21X1( Y, A, B, C );</w:t>
       </w:r>
     </w:p>
     <w:p>
@@ -758,15 +737,7 @@
         <w:spacing w:after="0"/>
       </w:pPr>
       <w:r>
-        <w:t xml:space="preserve">  </w:t>
-      </w:r>
-      <w:proofErr w:type="gramStart"/>
-      <w:r>
-        <w:t>input</w:t>
-      </w:r>
-      <w:proofErr w:type="gramEnd"/>
-      <w:r>
-        <w:t xml:space="preserve"> A;</w:t>
+        <w:t xml:space="preserve">  input A;</w:t>
       </w:r>
     </w:p>
     <w:p>
@@ -774,15 +745,7 @@
         <w:spacing w:after="0"/>
       </w:pPr>
       <w:r>
-        <w:t xml:space="preserve">  </w:t>
-      </w:r>
-      <w:proofErr w:type="gramStart"/>
-      <w:r>
-        <w:t>input</w:t>
-      </w:r>
-      <w:proofErr w:type="gramEnd"/>
-      <w:r>
-        <w:t xml:space="preserve"> C;</w:t>
+        <w:t xml:space="preserve">  input C;</w:t>
       </w:r>
     </w:p>
     <w:p>
@@ -790,15 +753,7 @@
         <w:spacing w:after="0"/>
       </w:pPr>
       <w:r>
-        <w:t xml:space="preserve">  </w:t>
-      </w:r>
-      <w:proofErr w:type="gramStart"/>
-      <w:r>
-        <w:t>output</w:t>
-      </w:r>
-      <w:proofErr w:type="gramEnd"/>
-      <w:r>
-        <w:t xml:space="preserve"> Y;</w:t>
+        <w:t xml:space="preserve">  output Y;</w:t>
       </w:r>
     </w:p>
     <w:p>
@@ -806,15 +761,7 @@
         <w:spacing w:after="0"/>
       </w:pPr>
       <w:r>
-        <w:t xml:space="preserve">  </w:t>
-      </w:r>
-      <w:proofErr w:type="gramStart"/>
-      <w:r>
-        <w:t>input</w:t>
-      </w:r>
-      <w:proofErr w:type="gramEnd"/>
-      <w:r>
-        <w:t xml:space="preserve"> B;</w:t>
+        <w:t xml:space="preserve">  input B;</w:t>
       </w:r>
     </w:p>
     <w:p>
@@ -822,15 +769,7 @@
         <w:spacing w:after="0"/>
       </w:pPr>
       <w:r>
-        <w:t xml:space="preserve">  </w:t>
-      </w:r>
-      <w:proofErr w:type="gramStart"/>
-      <w:r>
-        <w:t>assign</w:t>
-      </w:r>
-      <w:proofErr w:type="gramEnd"/>
-      <w:r>
-        <w:t xml:space="preserve"> Y = ~((A&amp;B) | C);</w:t>
+        <w:t xml:space="preserve">  assign Y = ~((A&amp;B) | C);</w:t>
       </w:r>
     </w:p>
     <w:p>
@@ -838,13 +777,8 @@
         <w:spacing w:after="0"/>
       </w:pPr>
       <w:r>
-        <w:t xml:space="preserve">  </w:t>
-      </w:r>
-      <w:proofErr w:type="gramStart"/>
-      <w:r>
-        <w:t>specify</w:t>
-      </w:r>
-      <w:proofErr w:type="gramEnd"/>
+        <w:t xml:space="preserve">  specify</w:t>
+      </w:r>
     </w:p>
     <w:p>
       <w:pPr>
@@ -875,27 +809,16 @@
         <w:spacing w:after="0"/>
       </w:pPr>
       <w:r>
-        <w:t xml:space="preserve">  </w:t>
-      </w:r>
-      <w:proofErr w:type="spellStart"/>
-      <w:proofErr w:type="gramStart"/>
-      <w:r>
-        <w:t>endspecify</w:t>
-      </w:r>
-      <w:proofErr w:type="spellEnd"/>
-      <w:proofErr w:type="gramEnd"/>
+        <w:t xml:space="preserve">  endspecify</w:t>
+      </w:r>
     </w:p>
     <w:p>
       <w:pPr>
         <w:spacing w:after="0"/>
       </w:pPr>
-      <w:proofErr w:type="spellStart"/>
-      <w:proofErr w:type="gramStart"/>
       <w:r>
         <w:t>endmodule</w:t>
       </w:r>
-      <w:proofErr w:type="spellEnd"/>
-      <w:proofErr w:type="gramEnd"/>
       <w:r>
         <w:br/>
       </w:r>
@@ -965,21 +888,7 @@
               <w:rPr>
                 <w:b/>
               </w:rPr>
-              <w:t>Height (</w:t>
-            </w:r>
-            <w:proofErr w:type="spellStart"/>
-            <w:r>
-              <w:rPr>
-                <w:b/>
-              </w:rPr>
-              <w:t>μM</w:t>
-            </w:r>
-            <w:proofErr w:type="spellEnd"/>
-            <w:r>
-              <w:rPr>
-                <w:b/>
-              </w:rPr>
-              <w:t>)</w:t>
+              <w:t>Height (μM)</w:t>
             </w:r>
           </w:p>
         </w:tc>
@@ -998,21 +907,7 @@
               <w:rPr>
                 <w:b/>
               </w:rPr>
-              <w:t>Width (</w:t>
-            </w:r>
-            <w:proofErr w:type="spellStart"/>
-            <w:r>
-              <w:rPr>
-                <w:b/>
-              </w:rPr>
-              <w:t>μM</w:t>
-            </w:r>
-            <w:proofErr w:type="spellEnd"/>
-            <w:r>
-              <w:rPr>
-                <w:b/>
-              </w:rPr>
-              <w:t>)</w:t>
+              <w:t>Width (μM)</w:t>
             </w:r>
           </w:p>
         </w:tc>
@@ -1097,6 +992,7 @@
           <w:b/>
         </w:rPr>
       </w:pPr>
+      <w:bookmarkStart w:id="0" w:name="_GoBack"/>
       <w:r>
         <w:rPr>
           <w:b/>
@@ -1156,21 +1052,7 @@
               <w:rPr>
                 <w:b/>
               </w:rPr>
-              <w:t xml:space="preserve"> (</w:t>
-            </w:r>
-            <w:proofErr w:type="spellStart"/>
-            <w:r>
-              <w:rPr>
-                <w:b/>
-              </w:rPr>
-              <w:t>nS</w:t>
-            </w:r>
-            <w:proofErr w:type="spellEnd"/>
-            <w:r>
-              <w:rPr>
-                <w:b/>
-              </w:rPr>
-              <w:t>)</w:t>
+              <w:t xml:space="preserve"> (nS)</w:t>
             </w:r>
           </w:p>
         </w:tc>
@@ -1195,21 +1077,7 @@
               <w:rPr>
                 <w:b/>
               </w:rPr>
-              <w:t xml:space="preserve"> (</w:t>
-            </w:r>
-            <w:proofErr w:type="spellStart"/>
-            <w:r>
-              <w:rPr>
-                <w:b/>
-              </w:rPr>
-              <w:t>nS</w:t>
-            </w:r>
-            <w:proofErr w:type="spellEnd"/>
-            <w:r>
-              <w:rPr>
-                <w:b/>
-              </w:rPr>
-              <w:t>)</w:t>
+              <w:t xml:space="preserve"> (nS)</w:t>
             </w:r>
           </w:p>
         </w:tc>
@@ -1276,7 +1144,7 @@
           <w:b/>
         </w:rPr>
         <w:lastRenderedPageBreak/>
-        <w:t>Propagation Delay (Falling Outputs):</w:t>
+        <w:t>Output Rise Time:</w:t>
       </w:r>
     </w:p>
     <w:tbl>
@@ -1325,27 +1193,7 @@
               <w:rPr>
                 <w:b/>
               </w:rPr>
-              <w:t>Min.</w:t>
-            </w:r>
-            <w:r>
-              <w:rPr>
-                <w:b/>
-              </w:rPr>
-              <w:t xml:space="preserve"> (</w:t>
-            </w:r>
-            <w:proofErr w:type="spellStart"/>
-            <w:r>
-              <w:rPr>
-                <w:b/>
-              </w:rPr>
-              <w:t>nS</w:t>
-            </w:r>
-            <w:proofErr w:type="spellEnd"/>
-            <w:r>
-              <w:rPr>
-                <w:b/>
-              </w:rPr>
-              <w:t>)</w:t>
+              <w:t>Min. (nS)</w:t>
             </w:r>
           </w:p>
         </w:tc>
@@ -1364,27 +1212,7 @@
               <w:rPr>
                 <w:b/>
               </w:rPr>
-              <w:t>Max.</w:t>
-            </w:r>
-            <w:r>
-              <w:rPr>
-                <w:b/>
-              </w:rPr>
-              <w:t xml:space="preserve"> (</w:t>
-            </w:r>
-            <w:proofErr w:type="spellStart"/>
-            <w:r>
-              <w:rPr>
-                <w:b/>
-              </w:rPr>
-              <w:t>nS</w:t>
-            </w:r>
-            <w:proofErr w:type="spellEnd"/>
-            <w:r>
-              <w:rPr>
-                <w:b/>
-              </w:rPr>
-              <w:t>)</w:t>
+              <w:t>Max. (nS)</w:t>
             </w:r>
           </w:p>
         </w:tc>
@@ -1412,7 +1240,7 @@
               <w:jc w:val="center"/>
             </w:pPr>
             <w:r>
-              <w:t>0.367765</w:t>
+              <w:t>0.207889</w:t>
             </w:r>
           </w:p>
         </w:tc>
@@ -1425,7 +1253,7 @@
               <w:jc w:val="center"/>
             </w:pPr>
             <w:r>
-              <w:t>5.978167</w:t>
+              <w:t>3.203555</w:t>
             </w:r>
           </w:p>
         </w:tc>
@@ -1442,8 +1270,7 @@
         <w:rPr>
           <w:b/>
         </w:rPr>
-        <w:br/>
-        <w:t>Output Fall Time:</w:t>
+        <w:t>Propagation Delay (Falling Outputs):</w:t>
       </w:r>
     </w:p>
     <w:tbl>
@@ -1498,21 +1325,7 @@
               <w:rPr>
                 <w:b/>
               </w:rPr>
-              <w:t xml:space="preserve"> (</w:t>
-            </w:r>
-            <w:proofErr w:type="spellStart"/>
-            <w:r>
-              <w:rPr>
-                <w:b/>
-              </w:rPr>
-              <w:t>nS</w:t>
-            </w:r>
-            <w:proofErr w:type="spellEnd"/>
-            <w:r>
-              <w:rPr>
-                <w:b/>
-              </w:rPr>
-              <w:t>)</w:t>
+              <w:t xml:space="preserve"> (nS)</w:t>
             </w:r>
           </w:p>
         </w:tc>
@@ -1537,21 +1350,7 @@
               <w:rPr>
                 <w:b/>
               </w:rPr>
-              <w:t xml:space="preserve"> (</w:t>
-            </w:r>
-            <w:proofErr w:type="spellStart"/>
-            <w:r>
-              <w:rPr>
-                <w:b/>
-              </w:rPr>
-              <w:t>nS</w:t>
-            </w:r>
-            <w:proofErr w:type="spellEnd"/>
-            <w:r>
-              <w:rPr>
-                <w:b/>
-              </w:rPr>
-              <w:t>)</w:t>
+              <w:t xml:space="preserve"> (nS)</w:t>
             </w:r>
           </w:p>
         </w:tc>
@@ -1579,13 +1378,7 @@
               <w:jc w:val="center"/>
             </w:pPr>
             <w:r>
-              <w:t>0.287</w:t>
-            </w:r>
-            <w:r>
-              <w:t>2</w:t>
-            </w:r>
-            <w:r>
-              <w:t>29</w:t>
+              <w:t>0.367765</w:t>
             </w:r>
           </w:p>
         </w:tc>
@@ -1598,7 +1391,7 @@
               <w:jc w:val="center"/>
             </w:pPr>
             <w:r>
-              <w:t>4.7676</w:t>
+              <w:t>5.978167</w:t>
             </w:r>
           </w:p>
         </w:tc>
@@ -1615,13 +1408,7 @@
         <w:rPr>
           <w:b/>
         </w:rPr>
-        <w:t xml:space="preserve"> </w:t>
-      </w:r>
-      <w:r>
-        <w:rPr>
-          <w:b/>
-        </w:rPr>
-        <w:t>Output Rise Time:</w:t>
+        <w:t>Output Fall Time:</w:t>
       </w:r>
     </w:p>
     <w:tbl>
@@ -1676,21 +1463,7 @@
               <w:rPr>
                 <w:b/>
               </w:rPr>
-              <w:t xml:space="preserve"> (</w:t>
-            </w:r>
-            <w:proofErr w:type="spellStart"/>
-            <w:r>
-              <w:rPr>
-                <w:b/>
-              </w:rPr>
-              <w:t>nS</w:t>
-            </w:r>
-            <w:proofErr w:type="spellEnd"/>
-            <w:r>
-              <w:rPr>
-                <w:b/>
-              </w:rPr>
-              <w:t>)</w:t>
+              <w:t xml:space="preserve"> (nS)</w:t>
             </w:r>
           </w:p>
         </w:tc>
@@ -1715,21 +1488,7 @@
               <w:rPr>
                 <w:b/>
               </w:rPr>
-              <w:t xml:space="preserve"> (</w:t>
-            </w:r>
-            <w:proofErr w:type="spellStart"/>
-            <w:r>
-              <w:rPr>
-                <w:b/>
-              </w:rPr>
-              <w:t>nS</w:t>
-            </w:r>
-            <w:proofErr w:type="spellEnd"/>
-            <w:r>
-              <w:rPr>
-                <w:b/>
-              </w:rPr>
-              <w:t>)</w:t>
+              <w:t xml:space="preserve"> (nS)</w:t>
             </w:r>
           </w:p>
         </w:tc>
@@ -1757,10 +1516,7 @@
               <w:jc w:val="center"/>
             </w:pPr>
             <w:r>
-              <w:t>0.</w:t>
-            </w:r>
-            <w:r>
-              <w:t>207889</w:t>
+              <w:t>0.287229</w:t>
             </w:r>
           </w:p>
         </w:tc>
@@ -1773,11 +1529,12 @@
               <w:jc w:val="center"/>
             </w:pPr>
             <w:r>
-              <w:t>3.20355</w:t>
+              <w:t>4.7676</w:t>
             </w:r>
           </w:p>
         </w:tc>
       </w:tr>
+      <w:bookmarkEnd w:id="0"/>
     </w:tbl>
     <w:p>
       <w:pPr>
@@ -1786,8 +1543,6 @@
           <w:b/>
         </w:rPr>
       </w:pPr>
-      <w:bookmarkStart w:id="0" w:name="_GoBack"/>
-      <w:bookmarkEnd w:id="0"/>
     </w:p>
     <w:p>
       <w:pPr>
@@ -1921,14 +1676,12 @@
         <w:lastRenderedPageBreak/>
         <w:t>CMOS Schematic</w:t>
       </w:r>
-      <w:proofErr w:type="gramStart"/>
       <w:r>
         <w:rPr>
           <w:b/>
         </w:rPr>
         <w:t>:</w:t>
       </w:r>
-      <w:proofErr w:type="gramEnd"/>
       <w:r>
         <w:rPr>
           <w:b/>
@@ -2266,7 +2019,7 @@
           <w:rPr>
             <w:noProof/>
           </w:rPr>
-          <w:t>1</w:t>
+          <w:t>2</w:t>
         </w:r>
         <w:r>
           <w:rPr>
@@ -2845,523 +2598,6 @@
 </w:styles>
 </file>
 
-<file path=word/glossary/document.xml><?xml version="1.0" encoding="utf-8"?>
-<w:glossaryDocument xmlns:wpc="http://schemas.microsoft.com/office/word/2010/wordprocessingCanvas" xmlns:mc="http://schemas.openxmlformats.org/markup-compatibility/2006" xmlns:o="urn:schemas-microsoft-com:office:office" xmlns:r="http://schemas.openxmlformats.org/officeDocument/2006/relationships" xmlns:m="http://schemas.openxmlformats.org/officeDocument/2006/math" xmlns:v="urn:schemas-microsoft-com:vml" xmlns:wp14="http://schemas.microsoft.com/office/word/2010/wordprocessingDrawing" xmlns:wp="http://schemas.openxmlformats.org/drawingml/2006/wordprocessingDrawing" xmlns:w10="urn:schemas-microsoft-com:office:word" xmlns:w="http://schemas.openxmlformats.org/wordprocessingml/2006/main" xmlns:w14="http://schemas.microsoft.com/office/word/2010/wordml" xmlns:w15="http://schemas.microsoft.com/office/word/2012/wordml" xmlns:wpg="http://schemas.microsoft.com/office/word/2010/wordprocessingGroup" xmlns:wpi="http://schemas.microsoft.com/office/word/2010/wordprocessingInk" xmlns:wne="http://schemas.microsoft.com/office/word/2006/wordml" xmlns:wps="http://schemas.microsoft.com/office/word/2010/wordprocessingShape" mc:Ignorable="w14 w15 wp14"/>
-</file>
-
-<file path=word/glossary/fontTable.xml><?xml version="1.0" encoding="utf-8"?>
-<w:fonts xmlns:mc="http://schemas.openxmlformats.org/markup-compatibility/2006" xmlns:r="http://schemas.openxmlformats.org/officeDocument/2006/relationships" xmlns:w="http://schemas.openxmlformats.org/wordprocessingml/2006/main" xmlns:w14="http://schemas.microsoft.com/office/word/2010/wordml" xmlns:w15="http://schemas.microsoft.com/office/word/2012/wordml" mc:Ignorable="w14 w15">
-  <w:font w:name="Calibri">
-    <w:panose1 w:val="020F0502020204030204"/>
-    <w:charset w:val="00"/>
-    <w:family w:val="swiss"/>
-    <w:pitch w:val="variable"/>
-    <w:sig w:usb0="E00002FF" w:usb1="4000ACFF" w:usb2="00000001" w:usb3="00000000" w:csb0="0000019F" w:csb1="00000000"/>
-  </w:font>
-  <w:font w:name="Times New Roman">
-    <w:panose1 w:val="02020603050405020304"/>
-    <w:charset w:val="00"/>
-    <w:family w:val="roman"/>
-    <w:pitch w:val="variable"/>
-    <w:sig w:usb0="E0002AFF" w:usb1="C0007841" w:usb2="00000009" w:usb3="00000000" w:csb0="000001FF" w:csb1="00000000"/>
-  </w:font>
-  <w:font w:name="Cambria Math">
-    <w:panose1 w:val="02040503050406030204"/>
-    <w:charset w:val="00"/>
-    <w:family w:val="roman"/>
-    <w:pitch w:val="variable"/>
-    <w:sig w:usb0="E00002FF" w:usb1="420024FF" w:usb2="00000000" w:usb3="00000000" w:csb0="0000019F" w:csb1="00000000"/>
-  </w:font>
-  <w:font w:name="Calibri Light">
-    <w:panose1 w:val="020F0302020204030204"/>
-    <w:charset w:val="00"/>
-    <w:family w:val="swiss"/>
-    <w:pitch w:val="variable"/>
-    <w:sig w:usb0="A00002EF" w:usb1="4000207B" w:usb2="00000000" w:usb3="00000000" w:csb0="0000019F" w:csb1="00000000"/>
-  </w:font>
-</w:fonts>
-</file>
-
-<file path=word/glossary/settings.xml><?xml version="1.0" encoding="utf-8"?>
-<w:settings xmlns:mc="http://schemas.openxmlformats.org/markup-compatibility/2006" xmlns:o="urn:schemas-microsoft-com:office:office" xmlns:r="http://schemas.openxmlformats.org/officeDocument/2006/relationships" xmlns:m="http://schemas.openxmlformats.org/officeDocument/2006/math" xmlns:v="urn:schemas-microsoft-com:vml" xmlns:w10="urn:schemas-microsoft-com:office:word" xmlns:w="http://schemas.openxmlformats.org/wordprocessingml/2006/main" xmlns:w14="http://schemas.microsoft.com/office/word/2010/wordml" xmlns:w15="http://schemas.microsoft.com/office/word/2012/wordml" xmlns:sl="http://schemas.openxmlformats.org/schemaLibrary/2006/main" mc:Ignorable="w14 w15">
-  <w:view w:val="normal"/>
-  <w:defaultTabStop w:val="720"/>
-  <w:characterSpacingControl w:val="doNotCompress"/>
-  <w:compat>
-    <w:useFELayout/>
-    <w:compatSetting w:name="compatibilityMode" w:uri="http://schemas.microsoft.com/office/word" w:val="15"/>
-    <w:compatSetting w:name="overrideTableStyleFontSizeAndJustification" w:uri="http://schemas.microsoft.com/office/word" w:val="1"/>
-    <w:compatSetting w:name="enableOpenTypeFeatures" w:uri="http://schemas.microsoft.com/office/word" w:val="1"/>
-    <w:compatSetting w:name="doNotFlipMirrorIndents" w:uri="http://schemas.microsoft.com/office/word" w:val="1"/>
-    <w:compatSetting w:name="differentiateMultirowTableHeaders" w:uri="http://schemas.microsoft.com/office/word" w:val="1"/>
-  </w:compat>
-  <w:rsids>
-    <w:rsidRoot w:val="00946BB8"/>
-    <w:rsid w:val="00577558"/>
-    <w:rsid w:val="00946BB8"/>
-  </w:rsids>
-  <m:mathPr>
-    <m:mathFont m:val="Cambria Math"/>
-    <m:brkBin m:val="before"/>
-    <m:brkBinSub m:val="--"/>
-    <m:smallFrac m:val="0"/>
-    <m:dispDef/>
-    <m:lMargin m:val="0"/>
-    <m:rMargin m:val="0"/>
-    <m:defJc m:val="centerGroup"/>
-    <m:wrapIndent m:val="1440"/>
-    <m:intLim m:val="subSup"/>
-    <m:naryLim m:val="undOvr"/>
-  </m:mathPr>
-  <w:themeFontLang w:val="en-US"/>
-  <w:clrSchemeMapping w:bg1="light1" w:t1="dark1" w:bg2="light2" w:t2="dark2" w:accent1="accent1" w:accent2="accent2" w:accent3="accent3" w:accent4="accent4" w:accent5="accent5" w:accent6="accent6" w:hyperlink="hyperlink" w:followedHyperlink="followedHyperlink"/>
-  <w:decimalSymbol w:val="."/>
-  <w:listSeparator w:val=","/>
-  <w15:chartTrackingRefBased/>
-</w:settings>
-</file>
-
-<file path=word/glossary/styles.xml><?xml version="1.0" encoding="utf-8"?>
-<w:styles xmlns:mc="http://schemas.openxmlformats.org/markup-compatibility/2006" xmlns:r="http://schemas.openxmlformats.org/officeDocument/2006/relationships" xmlns:w="http://schemas.openxmlformats.org/wordprocessingml/2006/main" xmlns:w14="http://schemas.microsoft.com/office/word/2010/wordml" xmlns:w15="http://schemas.microsoft.com/office/word/2012/wordml" mc:Ignorable="w14 w15">
-  <w:docDefaults>
-    <w:rPrDefault>
-      <w:rPr>
-        <w:rFonts w:asciiTheme="minorHAnsi" w:eastAsiaTheme="minorEastAsia" w:hAnsiTheme="minorHAnsi" w:cstheme="minorBidi"/>
-        <w:sz w:val="22"/>
-        <w:szCs w:val="22"/>
-        <w:lang w:val="en-US" w:eastAsia="en-US" w:bidi="ar-SA"/>
-      </w:rPr>
-    </w:rPrDefault>
-    <w:pPrDefault>
-      <w:pPr>
-        <w:spacing w:after="160" w:line="259" w:lineRule="auto"/>
-      </w:pPr>
-    </w:pPrDefault>
-  </w:docDefaults>
-  <w:latentStyles w:defLockedState="0" w:defUIPriority="99" w:defSemiHidden="0" w:defUnhideWhenUsed="0" w:defQFormat="0" w:count="371">
-    <w:lsdException w:name="Normal" w:uiPriority="0" w:qFormat="1"/>
-    <w:lsdException w:name="heading 1" w:uiPriority="9" w:qFormat="1"/>
-    <w:lsdException w:name="heading 2" w:semiHidden="1" w:uiPriority="9" w:unhideWhenUsed="1" w:qFormat="1"/>
-    <w:lsdException w:name="heading 3" w:semiHidden="1" w:uiPriority="9" w:unhideWhenUsed="1" w:qFormat="1"/>
-    <w:lsdException w:name="heading 4" w:semiHidden="1" w:uiPriority="9" w:unhideWhenUsed="1" w:qFormat="1"/>
-    <w:lsdException w:name="heading 5" w:semiHidden="1" w:uiPriority="9" w:unhideWhenUsed="1" w:qFormat="1"/>
-    <w:lsdException w:name="heading 6" w:semiHidden="1" w:uiPriority="9" w:unhideWhenUsed="1" w:qFormat="1"/>
-    <w:lsdException w:name="heading 7" w:semiHidden="1" w:uiPriority="9" w:unhideWhenUsed="1" w:qFormat="1"/>
-    <w:lsdException w:name="heading 8" w:semiHidden="1" w:uiPriority="9" w:unhideWhenUsed="1" w:qFormat="1"/>
-    <w:lsdException w:name="heading 9" w:semiHidden="1" w:uiPriority="9" w:unhideWhenUsed="1" w:qFormat="1"/>
-    <w:lsdException w:name="index 1" w:semiHidden="1" w:unhideWhenUsed="1"/>
-    <w:lsdException w:name="index 2" w:semiHidden="1" w:unhideWhenUsed="1"/>
-    <w:lsdException w:name="index 3" w:semiHidden="1" w:unhideWhenUsed="1"/>
-    <w:lsdException w:name="index 4" w:semiHidden="1" w:unhideWhenUsed="1"/>
-    <w:lsdException w:name="index 5" w:semiHidden="1" w:unhideWhenUsed="1"/>
-    <w:lsdException w:name="index 6" w:semiHidden="1" w:unhideWhenUsed="1"/>
-    <w:lsdException w:name="index 7" w:semiHidden="1" w:unhideWhenUsed="1"/>
-    <w:lsdException w:name="index 8" w:semiHidden="1" w:unhideWhenUsed="1"/>
-    <w:lsdException w:name="index 9" w:semiHidden="1" w:unhideWhenUsed="1"/>
-    <w:lsdException w:name="toc 1" w:semiHidden="1" w:uiPriority="39" w:unhideWhenUsed="1"/>
-    <w:lsdException w:name="toc 2" w:semiHidden="1" w:uiPriority="39" w:unhideWhenUsed="1"/>
-    <w:lsdException w:name="toc 3" w:semiHidden="1" w:uiPriority="39" w:unhideWhenUsed="1"/>
-    <w:lsdException w:name="toc 4" w:semiHidden="1" w:uiPriority="39" w:unhideWhenUsed="1"/>
-    <w:lsdException w:name="toc 5" w:semiHidden="1" w:uiPriority="39" w:unhideWhenUsed="1"/>
-    <w:lsdException w:name="toc 6" w:semiHidden="1" w:uiPriority="39" w:unhideWhenUsed="1"/>
-    <w:lsdException w:name="toc 7" w:semiHidden="1" w:uiPriority="39" w:unhideWhenUsed="1"/>
-    <w:lsdException w:name="toc 8" w:semiHidden="1" w:uiPriority="39" w:unhideWhenUsed="1"/>
-    <w:lsdException w:name="toc 9" w:semiHidden="1" w:uiPriority="39" w:unhideWhenUsed="1"/>
-    <w:lsdException w:name="Normal Indent" w:semiHidden="1" w:unhideWhenUsed="1"/>
-    <w:lsdException w:name="footnote text" w:semiHidden="1" w:unhideWhenUsed="1"/>
-    <w:lsdException w:name="annotation text" w:semiHidden="1" w:unhideWhenUsed="1"/>
-    <w:lsdException w:name="header" w:semiHidden="1" w:unhideWhenUsed="1"/>
-    <w:lsdException w:name="footer" w:semiHidden="1" w:unhideWhenUsed="1"/>
-    <w:lsdException w:name="index heading" w:semiHidden="1" w:unhideWhenUsed="1"/>
-    <w:lsdException w:name="caption" w:semiHidden="1" w:uiPriority="35" w:unhideWhenUsed="1" w:qFormat="1"/>
-    <w:lsdException w:name="table of figures" w:semiHidden="1" w:unhideWhenUsed="1"/>
-    <w:lsdException w:name="envelope address" w:semiHidden="1" w:unhideWhenUsed="1"/>
-    <w:lsdException w:name="envelope return" w:semiHidden="1" w:unhideWhenUsed="1"/>
-    <w:lsdException w:name="footnote reference" w:semiHidden="1" w:unhideWhenUsed="1"/>
-    <w:lsdException w:name="annotation reference" w:semiHidden="1" w:unhideWhenUsed="1"/>
-    <w:lsdException w:name="line number" w:semiHidden="1" w:unhideWhenUsed="1"/>
-    <w:lsdException w:name="page number" w:semiHidden="1" w:unhideWhenUsed="1"/>
-    <w:lsdException w:name="endnote reference" w:semiHidden="1" w:unhideWhenUsed="1"/>
-    <w:lsdException w:name="endnote text" w:semiHidden="1" w:unhideWhenUsed="1"/>
-    <w:lsdException w:name="table of authorities" w:semiHidden="1" w:unhideWhenUsed="1"/>
-    <w:lsdException w:name="macro" w:semiHidden="1" w:unhideWhenUsed="1"/>
-    <w:lsdException w:name="toa heading" w:semiHidden="1" w:unhideWhenUsed="1"/>
-    <w:lsdException w:name="List" w:semiHidden="1" w:unhideWhenUsed="1"/>
-    <w:lsdException w:name="List Bullet" w:semiHidden="1" w:unhideWhenUsed="1"/>
-    <w:lsdException w:name="List Number" w:semiHidden="1" w:unhideWhenUsed="1"/>
-    <w:lsdException w:name="List 2" w:semiHidden="1" w:unhideWhenUsed="1"/>
-    <w:lsdException w:name="List 3" w:semiHidden="1" w:unhideWhenUsed="1"/>
-    <w:lsdException w:name="List 4" w:semiHidden="1" w:unhideWhenUsed="1"/>
-    <w:lsdException w:name="List 5" w:semiHidden="1" w:unhideWhenUsed="1"/>
-    <w:lsdException w:name="List Bullet 2" w:semiHidden="1" w:unhideWhenUsed="1"/>
-    <w:lsdException w:name="List Bullet 3" w:semiHidden="1" w:unhideWhenUsed="1"/>
-    <w:lsdException w:name="List Bullet 4" w:semiHidden="1" w:unhideWhenUsed="1"/>
-    <w:lsdException w:name="List Bullet 5" w:semiHidden="1" w:unhideWhenUsed="1"/>
-    <w:lsdException w:name="List Number 2" w:semiHidden="1" w:unhideWhenUsed="1"/>
-    <w:lsdException w:name="List Number 3" w:semiHidden="1" w:unhideWhenUsed="1"/>
-    <w:lsdException w:name="List Number 4" w:semiHidden="1" w:unhideWhenUsed="1"/>
-    <w:lsdException w:name="List Number 5" w:semiHidden="1" w:unhideWhenUsed="1"/>
-    <w:lsdException w:name="Title" w:uiPriority="10" w:qFormat="1"/>
-    <w:lsdException w:name="Closing" w:semiHidden="1" w:unhideWhenUsed="1"/>
-    <w:lsdException w:name="Signature" w:semiHidden="1" w:unhideWhenUsed="1"/>
-    <w:lsdException w:name="Default Paragraph Font" w:semiHidden="1" w:uiPriority="1" w:unhideWhenUsed="1"/>
-    <w:lsdException w:name="Body Text" w:semiHidden="1" w:unhideWhenUsed="1"/>
-    <w:lsdException w:name="Body Text Indent" w:semiHidden="1" w:unhideWhenUsed="1"/>
-    <w:lsdException w:name="List Continue" w:semiHidden="1" w:unhideWhenUsed="1"/>
-    <w:lsdException w:name="List Continue 2" w:semiHidden="1" w:unhideWhenUsed="1"/>
-    <w:lsdException w:name="List Continue 3" w:semiHidden="1" w:unhideWhenUsed="1"/>
-    <w:lsdException w:name="List Continue 4" w:semiHidden="1" w:unhideWhenUsed="1"/>
-    <w:lsdException w:name="List Continue 5" w:semiHidden="1" w:unhideWhenUsed="1"/>
-    <w:lsdException w:name="Message Header" w:semiHidden="1" w:unhideWhenUsed="1"/>
-    <w:lsdException w:name="Subtitle" w:uiPriority="11" w:qFormat="1"/>
-    <w:lsdException w:name="Salutation" w:semiHidden="1" w:unhideWhenUsed="1"/>
-    <w:lsdException w:name="Date" w:semiHidden="1" w:unhideWhenUsed="1"/>
-    <w:lsdException w:name="Body Text First Indent" w:semiHidden="1" w:unhideWhenUsed="1"/>
-    <w:lsdException w:name="Body Text First Indent 2" w:semiHidden="1" w:unhideWhenUsed="1"/>
-    <w:lsdException w:name="Note Heading" w:semiHidden="1" w:unhideWhenUsed="1"/>
-    <w:lsdException w:name="Body Text 2" w:semiHidden="1" w:unhideWhenUsed="1"/>
-    <w:lsdException w:name="Body Text 3" w:semiHidden="1" w:unhideWhenUsed="1"/>
-    <w:lsdException w:name="Body Text Indent 2" w:semiHidden="1" w:unhideWhenUsed="1"/>
-    <w:lsdException w:name="Body Text Indent 3" w:semiHidden="1" w:unhideWhenUsed="1"/>
-    <w:lsdException w:name="Block Text" w:semiHidden="1" w:unhideWhenUsed="1"/>
-    <w:lsdException w:name="Hyperlink" w:semiHidden="1" w:unhideWhenUsed="1"/>
-    <w:lsdException w:name="FollowedHyperlink" w:semiHidden="1" w:unhideWhenUsed="1"/>
-    <w:lsdException w:name="Strong" w:uiPriority="22" w:qFormat="1"/>
-    <w:lsdException w:name="Emphasis" w:uiPriority="20" w:qFormat="1"/>
-    <w:lsdException w:name="Document Map" w:semiHidden="1" w:unhideWhenUsed="1"/>
-    <w:lsdException w:name="Plain Text" w:semiHidden="1" w:unhideWhenUsed="1"/>
-    <w:lsdException w:name="E-mail Signature" w:semiHidden="1" w:unhideWhenUsed="1"/>
-    <w:lsdException w:name="HTML Top of Form" w:semiHidden="1" w:unhideWhenUsed="1"/>
-    <w:lsdException w:name="HTML Bottom of Form" w:semiHidden="1" w:unhideWhenUsed="1"/>
-    <w:lsdException w:name="Normal (Web)" w:semiHidden="1" w:unhideWhenUsed="1"/>
-    <w:lsdException w:name="HTML Acronym" w:semiHidden="1" w:unhideWhenUsed="1"/>
-    <w:lsdException w:name="HTML Address" w:semiHidden="1" w:unhideWhenUsed="1"/>
-    <w:lsdException w:name="HTML Cite" w:semiHidden="1" w:unhideWhenUsed="1"/>
-    <w:lsdException w:name="HTML Code" w:semiHidden="1" w:unhideWhenUsed="1"/>
-    <w:lsdException w:name="HTML Definition" w:semiHidden="1" w:unhideWhenUsed="1"/>
-    <w:lsdException w:name="HTML Keyboard" w:semiHidden="1" w:unhideWhenUsed="1"/>
-    <w:lsdException w:name="HTML Preformatted" w:semiHidden="1" w:unhideWhenUsed="1"/>
-    <w:lsdException w:name="HTML Sample" w:semiHidden="1" w:unhideWhenUsed="1"/>
-    <w:lsdException w:name="HTML Typewriter" w:semiHidden="1" w:unhideWhenUsed="1"/>
-    <w:lsdException w:name="HTML Variable" w:semiHidden="1" w:unhideWhenUsed="1"/>
-    <w:lsdException w:name="Normal Table" w:semiHidden="1" w:unhideWhenUsed="1"/>
-    <w:lsdException w:name="annotation subject" w:semiHidden="1" w:unhideWhenUsed="1"/>
-    <w:lsdException w:name="No List" w:semiHidden="1" w:unhideWhenUsed="1"/>
-    <w:lsdException w:name="Outline List 1" w:semiHidden="1" w:unhideWhenUsed="1"/>
-    <w:lsdException w:name="Outline List 2" w:semiHidden="1" w:unhideWhenUsed="1"/>
-    <w:lsdException w:name="Outline List 3" w:semiHidden="1" w:unhideWhenUsed="1"/>
-    <w:lsdException w:name="Table Simple 1" w:semiHidden="1" w:unhideWhenUsed="1"/>
-    <w:lsdException w:name="Table Simple 2" w:semiHidden="1" w:unhideWhenUsed="1"/>
-    <w:lsdException w:name="Table Simple 3" w:semiHidden="1" w:unhideWhenUsed="1"/>
-    <w:lsdException w:name="Table Classic 1" w:semiHidden="1" w:unhideWhenUsed="1"/>
-    <w:lsdException w:name="Table Classic 2" w:semiHidden="1" w:unhideWhenUsed="1"/>
-    <w:lsdException w:name="Table Classic 3" w:semiHidden="1" w:unhideWhenUsed="1"/>
-    <w:lsdException w:name="Table Classic 4" w:semiHidden="1" w:unhideWhenUsed="1"/>
-    <w:lsdException w:name="Table Colorful 1" w:semiHidden="1" w:unhideWhenUsed="1"/>
-    <w:lsdException w:name="Table Colorful 2" w:semiHidden="1" w:unhideWhenUsed="1"/>
-    <w:lsdException w:name="Table Colorful 3" w:semiHidden="1" w:unhideWhenUsed="1"/>
-    <w:lsdException w:name="Table Columns 1" w:semiHidden="1" w:unhideWhenUsed="1"/>
-    <w:lsdException w:name="Table Columns 2" w:semiHidden="1" w:unhideWhenUsed="1"/>
-    <w:lsdException w:name="Table Columns 3" w:semiHidden="1" w:unhideWhenUsed="1"/>
-    <w:lsdException w:name="Table Columns 4" w:semiHidden="1" w:unhideWhenUsed="1"/>
-    <w:lsdException w:name="Table Columns 5" w:semiHidden="1" w:unhideWhenUsed="1"/>
-    <w:lsdException w:name="Table Grid 1" w:semiHidden="1" w:unhideWhenUsed="1"/>
-    <w:lsdException w:name="Table Grid 2" w:semiHidden="1" w:unhideWhenUsed="1"/>
-    <w:lsdException w:name="Table Grid 3" w:semiHidden="1" w:unhideWhenUsed="1"/>
-    <w:lsdException w:name="Table Grid 4" w:semiHidden="1" w:unhideWhenUsed="1"/>
-    <w:lsdException w:name="Table Grid 5" w:semiHidden="1" w:unhideWhenUsed="1"/>
-    <w:lsdException w:name="Table Grid 6" w:semiHidden="1" w:unhideWhenUsed="1"/>
-    <w:lsdException w:name="Table Grid 7" w:semiHidden="1" w:unhideWhenUsed="1"/>
-    <w:lsdException w:name="Table Grid 8" w:semiHidden="1" w:unhideWhenUsed="1"/>
-    <w:lsdException w:name="Table List 1" w:semiHidden="1" w:unhideWhenUsed="1"/>
-    <w:lsdException w:name="Table List 2" w:semiHidden="1" w:unhideWhenUsed="1"/>
-    <w:lsdException w:name="Table List 3" w:semiHidden="1" w:unhideWhenUsed="1"/>
-    <w:lsdException w:name="Table List 4" w:semiHidden="1" w:unhideWhenUsed="1"/>
-    <w:lsdException w:name="Table List 5" w:semiHidden="1" w:unhideWhenUsed="1"/>
-    <w:lsdException w:name="Table List 6" w:semiHidden="1" w:unhideWhenUsed="1"/>
-    <w:lsdException w:name="Table List 7" w:semiHidden="1" w:unhideWhenUsed="1"/>
-    <w:lsdException w:name="Table List 8" w:semiHidden="1" w:unhideWhenUsed="1"/>
-    <w:lsdException w:name="Table 3D effects 1" w:semiHidden="1" w:unhideWhenUsed="1"/>
-    <w:lsdException w:name="Table 3D effects 2" w:semiHidden="1" w:unhideWhenUsed="1"/>
-    <w:lsdException w:name="Table 3D effects 3" w:semiHidden="1" w:unhideWhenUsed="1"/>
-    <w:lsdException w:name="Table Contemporary" w:semiHidden="1" w:unhideWhenUsed="1"/>
-    <w:lsdException w:name="Table Elegant" w:semiHidden="1" w:unhideWhenUsed="1"/>
-    <w:lsdException w:name="Table Professional" w:semiHidden="1" w:unhideWhenUsed="1"/>
-    <w:lsdException w:name="Table Subtle 1" w:semiHidden="1" w:unhideWhenUsed="1"/>
-    <w:lsdException w:name="Table Subtle 2" w:semiHidden="1" w:unhideWhenUsed="1"/>
-    <w:lsdException w:name="Table Web 1" w:semiHidden="1" w:unhideWhenUsed="1"/>
-    <w:lsdException w:name="Table Web 2" w:semiHidden="1" w:unhideWhenUsed="1"/>
-    <w:lsdException w:name="Table Web 3" w:semiHidden="1" w:unhideWhenUsed="1"/>
-    <w:lsdException w:name="Balloon Text" w:semiHidden="1" w:unhideWhenUsed="1"/>
-    <w:lsdException w:name="Table Grid" w:uiPriority="39"/>
-    <w:lsdException w:name="Table Theme" w:semiHidden="1" w:unhideWhenUsed="1"/>
-    <w:lsdException w:name="Placeholder Text" w:semiHidden="1"/>
-    <w:lsdException w:name="No Spacing" w:uiPriority="1" w:qFormat="1"/>
-    <w:lsdException w:name="Light Shading" w:uiPriority="60"/>
-    <w:lsdException w:name="Light List" w:uiPriority="61"/>
-    <w:lsdException w:name="Light Grid" w:uiPriority="62"/>
-    <w:lsdException w:name="Medium Shading 1" w:uiPriority="63"/>
-    <w:lsdException w:name="Medium Shading 2" w:uiPriority="64"/>
-    <w:lsdException w:name="Medium List 1" w:uiPriority="65"/>
-    <w:lsdException w:name="Medium List 2" w:uiPriority="66"/>
-    <w:lsdException w:name="Medium Grid 1" w:uiPriority="67"/>
-    <w:lsdException w:name="Medium Grid 2" w:uiPriority="68"/>
-    <w:lsdException w:name="Medium Grid 3" w:uiPriority="69"/>
-    <w:lsdException w:name="Dark List" w:uiPriority="70"/>
-    <w:lsdException w:name="Colorful Shading" w:uiPriority="71"/>
-    <w:lsdException w:name="Colorful List" w:uiPriority="72"/>
-    <w:lsdException w:name="Colorful Grid" w:uiPriority="73"/>
-    <w:lsdException w:name="Light Shading Accent 1" w:uiPriority="60"/>
-    <w:lsdException w:name="Light List Accent 1" w:uiPriority="61"/>
-    <w:lsdException w:name="Light Grid Accent 1" w:uiPriority="62"/>
-    <w:lsdException w:name="Medium Shading 1 Accent 1" w:uiPriority="63"/>
-    <w:lsdException w:name="Medium Shading 2 Accent 1" w:uiPriority="64"/>
-    <w:lsdException w:name="Medium List 1 Accent 1" w:uiPriority="65"/>
-    <w:lsdException w:name="Revision" w:semiHidden="1"/>
-    <w:lsdException w:name="List Paragraph" w:uiPriority="34" w:qFormat="1"/>
-    <w:lsdException w:name="Quote" w:uiPriority="29" w:qFormat="1"/>
-    <w:lsdException w:name="Intense Quote" w:uiPriority="30" w:qFormat="1"/>
-    <w:lsdException w:name="Medium List 2 Accent 1" w:uiPriority="66"/>
-    <w:lsdException w:name="Medium Grid 1 Accent 1" w:uiPriority="67"/>
-    <w:lsdException w:name="Medium Grid 2 Accent 1" w:uiPriority="68"/>
-    <w:lsdException w:name="Medium Grid 3 Accent 1" w:uiPriority="69"/>
-    <w:lsdException w:name="Dark List Accent 1" w:uiPriority="70"/>
-    <w:lsdException w:name="Colorful Shading Accent 1" w:uiPriority="71"/>
-    <w:lsdException w:name="Colorful List Accent 1" w:uiPriority="72"/>
-    <w:lsdException w:name="Colorful Grid Accent 1" w:uiPriority="73"/>
-    <w:lsdException w:name="Light Shading Accent 2" w:uiPriority="60"/>
-    <w:lsdException w:name="Light List Accent 2" w:uiPriority="61"/>
-    <w:lsdException w:name="Light Grid Accent 2" w:uiPriority="62"/>
-    <w:lsdException w:name="Medium Shading 1 Accent 2" w:uiPriority="63"/>
-    <w:lsdException w:name="Medium Shading 2 Accent 2" w:uiPriority="64"/>
-    <w:lsdException w:name="Medium List 1 Accent 2" w:uiPriority="65"/>
-    <w:lsdException w:name="Medium List 2 Accent 2" w:uiPriority="66"/>
-    <w:lsdException w:name="Medium Grid 1 Accent 2" w:uiPriority="67"/>
-    <w:lsdException w:name="Medium Grid 2 Accent 2" w:uiPriority="68"/>
-    <w:lsdException w:name="Medium Grid 3 Accent 2" w:uiPriority="69"/>
-    <w:lsdException w:name="Dark List Accent 2" w:uiPriority="70"/>
-    <w:lsdException w:name="Colorful Shading Accent 2" w:uiPriority="71"/>
-    <w:lsdException w:name="Colorful List Accent 2" w:uiPriority="72"/>
-    <w:lsdException w:name="Colorful Grid Accent 2" w:uiPriority="73"/>
-    <w:lsdException w:name="Light Shading Accent 3" w:uiPriority="60"/>
-    <w:lsdException w:name="Light List Accent 3" w:uiPriority="61"/>
-    <w:lsdException w:name="Light Grid Accent 3" w:uiPriority="62"/>
-    <w:lsdException w:name="Medium Shading 1 Accent 3" w:uiPriority="63"/>
-    <w:lsdException w:name="Medium Shading 2 Accent 3" w:uiPriority="64"/>
-    <w:lsdException w:name="Medium List 1 Accent 3" w:uiPriority="65"/>
-    <w:lsdException w:name="Medium List 2 Accent 3" w:uiPriority="66"/>
-    <w:lsdException w:name="Medium Grid 1 Accent 3" w:uiPriority="67"/>
-    <w:lsdException w:name="Medium Grid 2 Accent 3" w:uiPriority="68"/>
-    <w:lsdException w:name="Medium Grid 3 Accent 3" w:uiPriority="69"/>
-    <w:lsdException w:name="Dark List Accent 3" w:uiPriority="70"/>
-    <w:lsdException w:name="Colorful Shading Accent 3" w:uiPriority="71"/>
-    <w:lsdException w:name="Colorful List Accent 3" w:uiPriority="72"/>
-    <w:lsdException w:name="Colorful Grid Accent 3" w:uiPriority="73"/>
-    <w:lsdException w:name="Light Shading Accent 4" w:uiPriority="60"/>
-    <w:lsdException w:name="Light List Accent 4" w:uiPriority="61"/>
-    <w:lsdException w:name="Light Grid Accent 4" w:uiPriority="62"/>
-    <w:lsdException w:name="Medium Shading 1 Accent 4" w:uiPriority="63"/>
-    <w:lsdException w:name="Medium Shading 2 Accent 4" w:uiPriority="64"/>
-    <w:lsdException w:name="Medium List 1 Accent 4" w:uiPriority="65"/>
-    <w:lsdException w:name="Medium List 2 Accent 4" w:uiPriority="66"/>
-    <w:lsdException w:name="Medium Grid 1 Accent 4" w:uiPriority="67"/>
-    <w:lsdException w:name="Medium Grid 2 Accent 4" w:uiPriority="68"/>
-    <w:lsdException w:name="Medium Grid 3 Accent 4" w:uiPriority="69"/>
-    <w:lsdException w:name="Dark List Accent 4" w:uiPriority="70"/>
-    <w:lsdException w:name="Colorful Shading Accent 4" w:uiPriority="71"/>
-    <w:lsdException w:name="Colorful List Accent 4" w:uiPriority="72"/>
-    <w:lsdException w:name="Colorful Grid Accent 4" w:uiPriority="73"/>
-    <w:lsdException w:name="Light Shading Accent 5" w:uiPriority="60"/>
-    <w:lsdException w:name="Light List Accent 5" w:uiPriority="61"/>
-    <w:lsdException w:name="Light Grid Accent 5" w:uiPriority="62"/>
-    <w:lsdException w:name="Medium Shading 1 Accent 5" w:uiPriority="63"/>
-    <w:lsdException w:name="Medium Shading 2 Accent 5" w:uiPriority="64"/>
-    <w:lsdException w:name="Medium List 1 Accent 5" w:uiPriority="65"/>
-    <w:lsdException w:name="Medium List 2 Accent 5" w:uiPriority="66"/>
-    <w:lsdException w:name="Medium Grid 1 Accent 5" w:uiPriority="67"/>
-    <w:lsdException w:name="Medium Grid 2 Accent 5" w:uiPriority="68"/>
-    <w:lsdException w:name="Medium Grid 3 Accent 5" w:uiPriority="69"/>
-    <w:lsdException w:name="Dark List Accent 5" w:uiPriority="70"/>
-    <w:lsdException w:name="Colorful Shading Accent 5" w:uiPriority="71"/>
-    <w:lsdException w:name="Colorful List Accent 5" w:uiPriority="72"/>
-    <w:lsdException w:name="Colorful Grid Accent 5" w:uiPriority="73"/>
-    <w:lsdException w:name="Light Shading Accent 6" w:uiPriority="60"/>
-    <w:lsdException w:name="Light List Accent 6" w:uiPriority="61"/>
-    <w:lsdException w:name="Light Grid Accent 6" w:uiPriority="62"/>
-    <w:lsdException w:name="Medium Shading 1 Accent 6" w:uiPriority="63"/>
-    <w:lsdException w:name="Medium Shading 2 Accent 6" w:uiPriority="64"/>
-    <w:lsdException w:name="Medium List 1 Accent 6" w:uiPriority="65"/>
-    <w:lsdException w:name="Medium List 2 Accent 6" w:uiPriority="66"/>
-    <w:lsdException w:name="Medium Grid 1 Accent 6" w:uiPriority="67"/>
-    <w:lsdException w:name="Medium Grid 2 Accent 6" w:uiPriority="68"/>
-    <w:lsdException w:name="Medium Grid 3 Accent 6" w:uiPriority="69"/>
-    <w:lsdException w:name="Dark List Accent 6" w:uiPriority="70"/>
-    <w:lsdException w:name="Colorful Shading Accent 6" w:uiPriority="71"/>
-    <w:lsdException w:name="Colorful List Accent 6" w:uiPriority="72"/>
-    <w:lsdException w:name="Colorful Grid Accent 6" w:uiPriority="73"/>
-    <w:lsdException w:name="Subtle Emphasis" w:uiPriority="19" w:qFormat="1"/>
-    <w:lsdException w:name="Intense Emphasis" w:uiPriority="21" w:qFormat="1"/>
-    <w:lsdException w:name="Subtle Reference" w:uiPriority="31" w:qFormat="1"/>
-    <w:lsdException w:name="Intense Reference" w:uiPriority="32" w:qFormat="1"/>
-    <w:lsdException w:name="Book Title" w:uiPriority="33" w:qFormat="1"/>
-    <w:lsdException w:name="Bibliography" w:semiHidden="1" w:uiPriority="37" w:unhideWhenUsed="1"/>
-    <w:lsdException w:name="TOC Heading" w:semiHidden="1" w:uiPriority="39" w:unhideWhenUsed="1" w:qFormat="1"/>
-    <w:lsdException w:name="Plain Table 1" w:uiPriority="41"/>
-    <w:lsdException w:name="Plain Table 2" w:uiPriority="42"/>
-    <w:lsdException w:name="Plain Table 3" w:uiPriority="43"/>
-    <w:lsdException w:name="Plain Table 4" w:uiPriority="44"/>
-    <w:lsdException w:name="Plain Table 5" w:uiPriority="45"/>
-    <w:lsdException w:name="Grid Table Light" w:uiPriority="40"/>
-    <w:lsdException w:name="Grid Table 1 Light" w:uiPriority="46"/>
-    <w:lsdException w:name="Grid Table 2" w:uiPriority="47"/>
-    <w:lsdException w:name="Grid Table 3" w:uiPriority="48"/>
-    <w:lsdException w:name="Grid Table 4" w:uiPriority="49"/>
-    <w:lsdException w:name="Grid Table 5 Dark" w:uiPriority="50"/>
-    <w:lsdException w:name="Grid Table 6 Colorful" w:uiPriority="51"/>
-    <w:lsdException w:name="Grid Table 7 Colorful" w:uiPriority="52"/>
-    <w:lsdException w:name="Grid Table 1 Light Accent 1" w:uiPriority="46"/>
-    <w:lsdException w:name="Grid Table 2 Accent 1" w:uiPriority="47"/>
-    <w:lsdException w:name="Grid Table 3 Accent 1" w:uiPriority="48"/>
-    <w:lsdException w:name="Grid Table 4 Accent 1" w:uiPriority="49"/>
-    <w:lsdException w:name="Grid Table 5 Dark Accent 1" w:uiPriority="50"/>
-    <w:lsdException w:name="Grid Table 6 Colorful Accent 1" w:uiPriority="51"/>
-    <w:lsdException w:name="Grid Table 7 Colorful Accent 1" w:uiPriority="52"/>
-    <w:lsdException w:name="Grid Table 1 Light Accent 2" w:uiPriority="46"/>
-    <w:lsdException w:name="Grid Table 2 Accent 2" w:uiPriority="47"/>
-    <w:lsdException w:name="Grid Table 3 Accent 2" w:uiPriority="48"/>
-    <w:lsdException w:name="Grid Table 4 Accent 2" w:uiPriority="49"/>
-    <w:lsdException w:name="Grid Table 5 Dark Accent 2" w:uiPriority="50"/>
-    <w:lsdException w:name="Grid Table 6 Colorful Accent 2" w:uiPriority="51"/>
-    <w:lsdException w:name="Grid Table 7 Colorful Accent 2" w:uiPriority="52"/>
-    <w:lsdException w:name="Grid Table 1 Light Accent 3" w:uiPriority="46"/>
-    <w:lsdException w:name="Grid Table 2 Accent 3" w:uiPriority="47"/>
-    <w:lsdException w:name="Grid Table 3 Accent 3" w:uiPriority="48"/>
-    <w:lsdException w:name="Grid Table 4 Accent 3" w:uiPriority="49"/>
-    <w:lsdException w:name="Grid Table 5 Dark Accent 3" w:uiPriority="50"/>
-    <w:lsdException w:name="Grid Table 6 Colorful Accent 3" w:uiPriority="51"/>
-    <w:lsdException w:name="Grid Table 7 Colorful Accent 3" w:uiPriority="52"/>
-    <w:lsdException w:name="Grid Table 1 Light Accent 4" w:uiPriority="46"/>
-    <w:lsdException w:name="Grid Table 2 Accent 4" w:uiPriority="47"/>
-    <w:lsdException w:name="Grid Table 3 Accent 4" w:uiPriority="48"/>
-    <w:lsdException w:name="Grid Table 4 Accent 4" w:uiPriority="49"/>
-    <w:lsdException w:name="Grid Table 5 Dark Accent 4" w:uiPriority="50"/>
-    <w:lsdException w:name="Grid Table 6 Colorful Accent 4" w:uiPriority="51"/>
-    <w:lsdException w:name="Grid Table 7 Colorful Accent 4" w:uiPriority="52"/>
-    <w:lsdException w:name="Grid Table 1 Light Accent 5" w:uiPriority="46"/>
-    <w:lsdException w:name="Grid Table 2 Accent 5" w:uiPriority="47"/>
-    <w:lsdException w:name="Grid Table 3 Accent 5" w:uiPriority="48"/>
-    <w:lsdException w:name="Grid Table 4 Accent 5" w:uiPriority="49"/>
-    <w:lsdException w:name="Grid Table 5 Dark Accent 5" w:uiPriority="50"/>
-    <w:lsdException w:name="Grid Table 6 Colorful Accent 5" w:uiPriority="51"/>
-    <w:lsdException w:name="Grid Table 7 Colorful Accent 5" w:uiPriority="52"/>
-    <w:lsdException w:name="Grid Table 1 Light Accent 6" w:uiPriority="46"/>
-    <w:lsdException w:name="Grid Table 2 Accent 6" w:uiPriority="47"/>
-    <w:lsdException w:name="Grid Table 3 Accent 6" w:uiPriority="48"/>
-    <w:lsdException w:name="Grid Table 4 Accent 6" w:uiPriority="49"/>
-    <w:lsdException w:name="Grid Table 5 Dark Accent 6" w:uiPriority="50"/>
-    <w:lsdException w:name="Grid Table 6 Colorful Accent 6" w:uiPriority="51"/>
-    <w:lsdException w:name="Grid Table 7 Colorful Accent 6" w:uiPriority="52"/>
-    <w:lsdException w:name="List Table 1 Light" w:uiPriority="46"/>
-    <w:lsdException w:name="List Table 2" w:uiPriority="47"/>
-    <w:lsdException w:name="List Table 3" w:uiPriority="48"/>
-    <w:lsdException w:name="List Table 4" w:uiPriority="49"/>
-    <w:lsdException w:name="List Table 5 Dark" w:uiPriority="50"/>
-    <w:lsdException w:name="List Table 6 Colorful" w:uiPriority="51"/>
-    <w:lsdException w:name="List Table 7 Colorful" w:uiPriority="52"/>
-    <w:lsdException w:name="List Table 1 Light Accent 1" w:uiPriority="46"/>
-    <w:lsdException w:name="List Table 2 Accent 1" w:uiPriority="47"/>
-    <w:lsdException w:name="List Table 3 Accent 1" w:uiPriority="48"/>
-    <w:lsdException w:name="List Table 4 Accent 1" w:uiPriority="49"/>
-    <w:lsdException w:name="List Table 5 Dark Accent 1" w:uiPriority="50"/>
-    <w:lsdException w:name="List Table 6 Colorful Accent 1" w:uiPriority="51"/>
-    <w:lsdException w:name="List Table 7 Colorful Accent 1" w:uiPriority="52"/>
-    <w:lsdException w:name="List Table 1 Light Accent 2" w:uiPriority="46"/>
-    <w:lsdException w:name="List Table 2 Accent 2" w:uiPriority="47"/>
-    <w:lsdException w:name="List Table 3 Accent 2" w:uiPriority="48"/>
-    <w:lsdException w:name="List Table 4 Accent 2" w:uiPriority="49"/>
-    <w:lsdException w:name="List Table 5 Dark Accent 2" w:uiPriority="50"/>
-    <w:lsdException w:name="List Table 6 Colorful Accent 2" w:uiPriority="51"/>
-    <w:lsdException w:name="List Table 7 Colorful Accent 2" w:uiPriority="52"/>
-    <w:lsdException w:name="List Table 1 Light Accent 3" w:uiPriority="46"/>
-    <w:lsdException w:name="List Table 2 Accent 3" w:uiPriority="47"/>
-    <w:lsdException w:name="List Table 3 Accent 3" w:uiPriority="48"/>
-    <w:lsdException w:name="List Table 4 Accent 3" w:uiPriority="49"/>
-    <w:lsdException w:name="List Table 5 Dark Accent 3" w:uiPriority="50"/>
-    <w:lsdException w:name="List Table 6 Colorful Accent 3" w:uiPriority="51"/>
-    <w:lsdException w:name="List Table 7 Colorful Accent 3" w:uiPriority="52"/>
-    <w:lsdException w:name="List Table 1 Light Accent 4" w:uiPriority="46"/>
-    <w:lsdException w:name="List Table 2 Accent 4" w:uiPriority="47"/>
-    <w:lsdException w:name="List Table 3 Accent 4" w:uiPriority="48"/>
-    <w:lsdException w:name="List Table 4 Accent 4" w:uiPriority="49"/>
-    <w:lsdException w:name="List Table 5 Dark Accent 4" w:uiPriority="50"/>
-    <w:lsdException w:name="List Table 6 Colorful Accent 4" w:uiPriority="51"/>
-    <w:lsdException w:name="List Table 7 Colorful Accent 4" w:uiPriority="52"/>
-    <w:lsdException w:name="List Table 1 Light Accent 5" w:uiPriority="46"/>
-    <w:lsdException w:name="List Table 2 Accent 5" w:uiPriority="47"/>
-    <w:lsdException w:name="List Table 3 Accent 5" w:uiPriority="48"/>
-    <w:lsdException w:name="List Table 4 Accent 5" w:uiPriority="49"/>
-    <w:lsdException w:name="List Table 5 Dark Accent 5" w:uiPriority="50"/>
-    <w:lsdException w:name="List Table 6 Colorful Accent 5" w:uiPriority="51"/>
-    <w:lsdException w:name="List Table 7 Colorful Accent 5" w:uiPriority="52"/>
-    <w:lsdException w:name="List Table 1 Light Accent 6" w:uiPriority="46"/>
-    <w:lsdException w:name="List Table 2 Accent 6" w:uiPriority="47"/>
-    <w:lsdException w:name="List Table 3 Accent 6" w:uiPriority="48"/>
-    <w:lsdException w:name="List Table 4 Accent 6" w:uiPriority="49"/>
-    <w:lsdException w:name="List Table 5 Dark Accent 6" w:uiPriority="50"/>
-    <w:lsdException w:name="List Table 6 Colorful Accent 6" w:uiPriority="51"/>
-    <w:lsdException w:name="List Table 7 Colorful Accent 6" w:uiPriority="52"/>
-  </w:latentStyles>
-  <w:style w:type="paragraph" w:default="1" w:styleId="Normal">
-    <w:name w:val="Normal"/>
-    <w:qFormat/>
-  </w:style>
-  <w:style w:type="character" w:default="1" w:styleId="DefaultParagraphFont">
-    <w:name w:val="Default Paragraph Font"/>
-    <w:uiPriority w:val="1"/>
-    <w:semiHidden/>
-    <w:unhideWhenUsed/>
-  </w:style>
-  <w:style w:type="table" w:default="1" w:styleId="TableNormal">
-    <w:name w:val="Normal Table"/>
-    <w:uiPriority w:val="99"/>
-    <w:semiHidden/>
-    <w:unhideWhenUsed/>
-    <w:tblPr>
-      <w:tblInd w:w="0" w:type="dxa"/>
-      <w:tblCellMar>
-        <w:top w:w="0" w:type="dxa"/>
-        <w:left w:w="108" w:type="dxa"/>
-        <w:bottom w:w="0" w:type="dxa"/>
-        <w:right w:w="108" w:type="dxa"/>
-      </w:tblCellMar>
-    </w:tblPr>
-  </w:style>
-  <w:style w:type="numbering" w:default="1" w:styleId="NoList">
-    <w:name w:val="No List"/>
-    <w:uiPriority w:val="99"/>
-    <w:semiHidden/>
-    <w:unhideWhenUsed/>
-  </w:style>
-  <w:style w:type="character" w:styleId="PlaceholderText">
-    <w:name w:val="Placeholder Text"/>
-    <w:basedOn w:val="DefaultParagraphFont"/>
-    <w:uiPriority w:val="99"/>
-    <w:semiHidden/>
-    <w:rsid w:val="00946BB8"/>
-    <w:rPr>
-      <w:color w:val="808080"/>
-    </w:rPr>
-  </w:style>
-</w:styles>
-</file>
-
-<file path=word/glossary/webSettings.xml><?xml version="1.0" encoding="utf-8"?>
-<w:webSettings xmlns:mc="http://schemas.openxmlformats.org/markup-compatibility/2006" xmlns:r="http://schemas.openxmlformats.org/officeDocument/2006/relationships" xmlns:w="http://schemas.openxmlformats.org/wordprocessingml/2006/main" xmlns:w14="http://schemas.microsoft.com/office/word/2010/wordml" xmlns:w15="http://schemas.microsoft.com/office/word/2012/wordml" mc:Ignorable="w14 w15">
-  <w:optimizeForBrowser/>
-  <w:allowPNG/>
-</w:webSettings>
-</file>
-
 <file path=word/theme/theme1.xml><?xml version="1.0" encoding="utf-8"?>
 <a:theme xmlns:a="http://schemas.openxmlformats.org/drawingml/2006/main" name="Office Theme">
   <a:themeElements>

</xml_diff>